<commit_message>
ccat preparation -> pointer , c++ theory
</commit_message>
<xml_diff>
--- a/ccat_preparation/pointer_basic_of_c.docx
+++ b/ccat_preparation/pointer_basic_of_c.docx
@@ -9,15 +9,15 @@
         </w:pBdr>
         <w:jc w:val="center"/>
         <w:rPr>
-          <w:rFonts w:hint="default"/>
-          <w:sz w:val="36"/>
-          <w:szCs w:val="36"/>
-          <w:lang w:val="en"/>
-        </w:rPr>
-      </w:pPr>
-      <w:r>
-        <w:rPr>
-          <w:rFonts w:hint="default"/>
+          <w:rFonts w:hint="default" w:asciiTheme="minorAscii" w:hAnsiTheme="minorAscii"/>
+          <w:sz w:val="36"/>
+          <w:szCs w:val="36"/>
+          <w:lang w:val="en"/>
+        </w:rPr>
+      </w:pPr>
+      <w:r>
+        <w:rPr>
+          <w:rFonts w:hint="default" w:asciiTheme="minorAscii" w:hAnsiTheme="minorAscii"/>
           <w:sz w:val="36"/>
           <w:szCs w:val="36"/>
           <w:lang w:val="en"/>
@@ -32,18 +32,18 @@
         </w:pBdr>
         <w:jc w:val="center"/>
         <w:rPr>
-          <w:rFonts w:hint="default"/>
-          <w:sz w:val="36"/>
-          <w:szCs w:val="36"/>
-          <w:lang w:val="en"/>
-        </w:rPr>
-      </w:pPr>
-    </w:p>
-    <w:p>
-      <w:pPr>
-        <w:jc w:val="both"/>
-        <w:rPr>
-          <w:rFonts w:hint="default"/>
+          <w:rFonts w:hint="default" w:asciiTheme="minorAscii" w:hAnsiTheme="minorAscii"/>
+          <w:sz w:val="36"/>
+          <w:szCs w:val="36"/>
+          <w:lang w:val="en"/>
+        </w:rPr>
+      </w:pPr>
+    </w:p>
+    <w:p>
+      <w:pPr>
+        <w:jc w:val="both"/>
+        <w:rPr>
+          <w:rFonts w:hint="default" w:asciiTheme="minorAscii" w:hAnsiTheme="minorAscii"/>
           <w:sz w:val="36"/>
           <w:szCs w:val="36"/>
           <w:lang w:val="en"/>
@@ -58,28 +58,28 @@
         <w:suppressLineNumbers w:val="0"/>
         <w:jc w:val="left"/>
         <w:rPr>
-          <w:rFonts w:hint="default" w:ascii="Arial" w:hAnsi="Arial" w:eastAsia="宋体" w:cs="Arial"/>
+          <w:rFonts w:hint="default" w:eastAsia="宋体" w:cs="Arial" w:asciiTheme="minorAscii" w:hAnsiTheme="minorAscii"/>
           <w:i w:val="0"/>
           <w:caps w:val="0"/>
           <w:color w:val="000000"/>
           <w:spacing w:val="0"/>
           <w:kern w:val="0"/>
-          <w:sz w:val="21"/>
-          <w:szCs w:val="21"/>
+          <w:sz w:val="36"/>
+          <w:szCs w:val="36"/>
           <w:shd w:val="clear" w:fill="FFFFFF"/>
           <w:lang w:val="en" w:eastAsia="zh-CN" w:bidi="ar"/>
         </w:rPr>
       </w:pPr>
       <w:r>
         <w:rPr>
-          <w:rFonts w:hint="default" w:ascii="Arial" w:hAnsi="Arial" w:eastAsia="宋体" w:cs="Arial"/>
+          <w:rFonts w:hint="default" w:eastAsia="宋体" w:cs="Arial" w:asciiTheme="minorAscii" w:hAnsiTheme="minorAscii"/>
           <w:i w:val="0"/>
           <w:caps w:val="0"/>
           <w:color w:val="000000"/>
           <w:spacing w:val="0"/>
           <w:kern w:val="0"/>
-          <w:sz w:val="21"/>
-          <w:szCs w:val="21"/>
+          <w:sz w:val="36"/>
+          <w:szCs w:val="36"/>
           <w:shd w:val="clear" w:fill="FFFFFF"/>
           <w:lang w:val="en" w:eastAsia="zh-CN" w:bidi="ar"/>
         </w:rPr>
@@ -94,28 +94,28 @@
         <w:suppressLineNumbers w:val="0"/>
         <w:jc w:val="left"/>
         <w:rPr>
-          <w:rFonts w:hint="default" w:ascii="Arial" w:hAnsi="Arial" w:eastAsia="宋体" w:cs="Arial"/>
+          <w:rFonts w:hint="default" w:eastAsia="宋体" w:cs="Arial" w:asciiTheme="minorAscii" w:hAnsiTheme="minorAscii"/>
           <w:i w:val="0"/>
           <w:caps w:val="0"/>
           <w:color w:val="000000"/>
           <w:spacing w:val="0"/>
           <w:kern w:val="0"/>
-          <w:sz w:val="21"/>
-          <w:szCs w:val="21"/>
+          <w:sz w:val="36"/>
+          <w:szCs w:val="36"/>
           <w:shd w:val="clear" w:fill="FFFFFF"/>
           <w:lang w:val="en" w:eastAsia="zh-CN" w:bidi="ar"/>
         </w:rPr>
       </w:pPr>
       <w:r>
         <w:rPr>
-          <w:rFonts w:hint="default" w:ascii="Arial" w:hAnsi="Arial" w:eastAsia="宋体" w:cs="Arial"/>
+          <w:rFonts w:hint="default" w:eastAsia="宋体" w:cs="Arial" w:asciiTheme="minorAscii" w:hAnsiTheme="minorAscii"/>
           <w:i w:val="0"/>
           <w:caps w:val="0"/>
           <w:color w:val="000000"/>
           <w:spacing w:val="0"/>
           <w:kern w:val="0"/>
-          <w:sz w:val="21"/>
-          <w:szCs w:val="21"/>
+          <w:sz w:val="36"/>
+          <w:szCs w:val="36"/>
           <w:shd w:val="clear" w:fill="FFFFFF"/>
           <w:lang w:val="en" w:eastAsia="zh-CN" w:bidi="ar"/>
         </w:rPr>
@@ -167,14 +167,14 @@
         <w:suppressLineNumbers w:val="0"/>
         <w:jc w:val="left"/>
         <w:rPr>
-          <w:rFonts w:hint="default" w:ascii="Arial" w:hAnsi="Arial" w:eastAsia="宋体" w:cs="Arial"/>
+          <w:rFonts w:hint="default" w:eastAsia="宋体" w:cs="Arial" w:asciiTheme="minorAscii" w:hAnsiTheme="minorAscii"/>
           <w:i w:val="0"/>
           <w:caps w:val="0"/>
           <w:color w:val="000000"/>
           <w:spacing w:val="0"/>
           <w:kern w:val="0"/>
-          <w:sz w:val="21"/>
-          <w:szCs w:val="21"/>
+          <w:sz w:val="36"/>
+          <w:szCs w:val="36"/>
           <w:shd w:val="clear" w:fill="FFFFFF"/>
           <w:lang w:val="en" w:eastAsia="zh-CN" w:bidi="ar"/>
         </w:rPr>
@@ -187,17 +187,22 @@
         <w:widowControl/>
         <w:suppressLineNumbers w:val="0"/>
         <w:jc w:val="left"/>
-      </w:pPr>
-      <w:r>
-        <w:rPr>
-          <w:rFonts w:hint="default" w:ascii="Arial" w:hAnsi="Arial" w:eastAsia="宋体" w:cs="Arial"/>
+        <w:rPr>
+          <w:rFonts w:hint="default" w:asciiTheme="minorAscii" w:hAnsiTheme="minorAscii"/>
+          <w:sz w:val="36"/>
+          <w:szCs w:val="36"/>
+        </w:rPr>
+      </w:pPr>
+      <w:r>
+        <w:rPr>
+          <w:rFonts w:hint="default" w:eastAsia="宋体" w:cs="Arial" w:asciiTheme="minorAscii" w:hAnsiTheme="minorAscii"/>
           <w:i w:val="0"/>
           <w:caps w:val="0"/>
           <w:color w:val="000000"/>
           <w:spacing w:val="0"/>
           <w:kern w:val="0"/>
-          <w:sz w:val="21"/>
-          <w:szCs w:val="21"/>
+          <w:sz w:val="36"/>
+          <w:szCs w:val="36"/>
           <w:shd w:val="clear" w:fill="FFFFFF"/>
           <w:lang w:val="en" w:eastAsia="zh-CN" w:bidi="ar"/>
         </w:rPr>
@@ -205,14 +210,14 @@
       </w:r>
       <w:r>
         <w:rPr>
-          <w:rFonts w:ascii="Arial" w:hAnsi="Arial" w:eastAsia="宋体" w:cs="Arial"/>
+          <w:rFonts w:hint="default" w:eastAsia="宋体" w:cs="Arial" w:asciiTheme="minorAscii" w:hAnsiTheme="minorAscii"/>
           <w:i w:val="0"/>
           <w:caps w:val="0"/>
           <w:color w:val="000000"/>
           <w:spacing w:val="0"/>
           <w:kern w:val="0"/>
-          <w:sz w:val="21"/>
-          <w:szCs w:val="21"/>
+          <w:sz w:val="36"/>
+          <w:szCs w:val="36"/>
           <w:shd w:val="clear" w:fill="FFFFFF"/>
           <w:lang w:val="en-US" w:eastAsia="zh-CN" w:bidi="ar"/>
         </w:rPr>
@@ -226,48 +231,48 @@
         </w:pBdr>
         <w:jc w:val="both"/>
         <w:rPr>
-          <w:rFonts w:hint="default"/>
-          <w:sz w:val="36"/>
-          <w:szCs w:val="36"/>
-          <w:lang w:val="en"/>
-        </w:rPr>
-      </w:pPr>
-    </w:p>
-    <w:p>
-      <w:pPr>
-        <w:jc w:val="both"/>
-        <w:rPr>
-          <w:rFonts w:hint="default"/>
-          <w:sz w:val="36"/>
-          <w:szCs w:val="36"/>
-          <w:lang w:val="en"/>
-        </w:rPr>
-      </w:pPr>
-    </w:p>
-    <w:p>
-      <w:pPr>
-        <w:jc w:val="both"/>
-        <w:rPr>
-          <w:rFonts w:hint="default"/>
-          <w:sz w:val="36"/>
-          <w:szCs w:val="36"/>
-          <w:lang w:val="en"/>
-        </w:rPr>
-      </w:pPr>
-    </w:p>
-    <w:p>
-      <w:pPr>
-        <w:jc w:val="both"/>
-        <w:rPr>
-          <w:rFonts w:hint="default"/>
-          <w:sz w:val="36"/>
-          <w:szCs w:val="36"/>
-          <w:lang w:val="en"/>
-        </w:rPr>
-      </w:pPr>
-      <w:r>
-        <w:rPr>
-          <w:rFonts w:hint="default"/>
+          <w:rFonts w:hint="default" w:asciiTheme="minorAscii" w:hAnsiTheme="minorAscii"/>
+          <w:sz w:val="36"/>
+          <w:szCs w:val="36"/>
+          <w:lang w:val="en"/>
+        </w:rPr>
+      </w:pPr>
+    </w:p>
+    <w:p>
+      <w:pPr>
+        <w:jc w:val="both"/>
+        <w:rPr>
+          <w:rFonts w:hint="default" w:asciiTheme="minorAscii" w:hAnsiTheme="minorAscii"/>
+          <w:sz w:val="36"/>
+          <w:szCs w:val="36"/>
+          <w:lang w:val="en"/>
+        </w:rPr>
+      </w:pPr>
+    </w:p>
+    <w:p>
+      <w:pPr>
+        <w:jc w:val="both"/>
+        <w:rPr>
+          <w:rFonts w:hint="default" w:asciiTheme="minorAscii" w:hAnsiTheme="minorAscii"/>
+          <w:sz w:val="36"/>
+          <w:szCs w:val="36"/>
+          <w:lang w:val="en"/>
+        </w:rPr>
+      </w:pPr>
+    </w:p>
+    <w:p>
+      <w:pPr>
+        <w:jc w:val="both"/>
+        <w:rPr>
+          <w:rFonts w:hint="default" w:asciiTheme="minorAscii" w:hAnsiTheme="minorAscii"/>
+          <w:sz w:val="36"/>
+          <w:szCs w:val="36"/>
+          <w:lang w:val="en"/>
+        </w:rPr>
+      </w:pPr>
+      <w:r>
+        <w:rPr>
+          <w:rFonts w:hint="default" w:asciiTheme="minorAscii" w:hAnsiTheme="minorAscii"/>
           <w:sz w:val="36"/>
           <w:szCs w:val="36"/>
           <w:lang w:val="en"/>
@@ -316,7 +321,7 @@
       <w:pPr>
         <w:jc w:val="both"/>
         <w:rPr>
-          <w:rFonts w:hint="default"/>
+          <w:rFonts w:hint="default" w:asciiTheme="minorAscii" w:hAnsiTheme="minorAscii"/>
           <w:sz w:val="36"/>
           <w:szCs w:val="36"/>
           <w:lang w:val="en"/>
@@ -330,45 +335,56 @@
         </w:pBdr>
         <w:jc w:val="both"/>
         <w:rPr>
-          <w:rFonts w:hint="default"/>
-          <w:sz w:val="36"/>
-          <w:szCs w:val="36"/>
-          <w:lang w:val="en"/>
-        </w:rPr>
-      </w:pPr>
-    </w:p>
-    <w:p>
-      <w:pPr>
-        <w:jc w:val="both"/>
-        <w:rPr>
-          <w:rFonts w:hint="default"/>
-          <w:sz w:val="36"/>
-          <w:szCs w:val="36"/>
-          <w:lang w:val="en"/>
-        </w:rPr>
-      </w:pPr>
-    </w:p>
-    <w:p>
-      <w:pPr>
-        <w:jc w:val="both"/>
-        <w:rPr>
-          <w:rFonts w:hint="default"/>
-          <w:sz w:val="36"/>
-          <w:szCs w:val="36"/>
-          <w:lang w:val="en"/>
-        </w:rPr>
-      </w:pPr>
-      <w:r>
-        <w:rPr>
-          <w:rFonts w:hint="default"/>
+          <w:rFonts w:hint="default" w:asciiTheme="minorAscii" w:hAnsiTheme="minorAscii"/>
+          <w:sz w:val="36"/>
+          <w:szCs w:val="36"/>
+          <w:lang w:val="en"/>
+        </w:rPr>
+      </w:pPr>
+    </w:p>
+    <w:p>
+      <w:pPr>
+        <w:jc w:val="both"/>
+        <w:rPr>
+          <w:rFonts w:hint="default" w:asciiTheme="minorAscii" w:hAnsiTheme="minorAscii"/>
+          <w:sz w:val="36"/>
+          <w:szCs w:val="36"/>
+          <w:lang w:val="en"/>
+        </w:rPr>
+      </w:pPr>
+    </w:p>
+    <w:p>
+      <w:pPr>
+        <w:jc w:val="both"/>
+        <w:rPr>
+          <w:rFonts w:hint="default" w:asciiTheme="minorAscii" w:hAnsiTheme="minorAscii"/>
+          <w:sz w:val="36"/>
+          <w:szCs w:val="36"/>
+          <w:lang w:val="en"/>
+        </w:rPr>
+      </w:pPr>
+    </w:p>
+    <w:p>
+      <w:pPr>
+        <w:jc w:val="both"/>
+        <w:rPr>
+          <w:rFonts w:hint="default" w:asciiTheme="minorAscii" w:hAnsiTheme="minorAscii"/>
+          <w:sz w:val="36"/>
+          <w:szCs w:val="36"/>
+          <w:lang w:val="en"/>
+        </w:rPr>
+      </w:pPr>
+      <w:r>
+        <w:rPr>
+          <w:rFonts w:hint="default" w:asciiTheme="minorAscii" w:hAnsiTheme="minorAscii"/>
           <w:sz w:val="36"/>
           <w:szCs w:val="36"/>
           <w:lang w:val="en"/>
         </w:rPr>
         <w:drawing>
           <wp:inline distT="0" distB="0" distL="114300" distR="114300">
-            <wp:extent cx="5269230" cy="2962910"/>
-            <wp:effectExtent l="0" t="0" r="7620" b="8890"/>
+            <wp:extent cx="5780405" cy="2345690"/>
+            <wp:effectExtent l="0" t="0" r="10795" b="16510"/>
             <wp:docPr id="4" name="Picture 4" descr="Screenshot from 2020-12-09 23-37-38"/>
             <wp:cNvGraphicFramePr>
               <a:graphicFrameLocks xmlns:a="http://schemas.openxmlformats.org/drawingml/2006/main" noChangeAspect="1"/>
@@ -384,6 +400,7 @@
                   </pic:nvPicPr>
                   <pic:blipFill>
                     <a:blip r:embed="rId6"/>
+                    <a:srcRect l="13389" t="38491" r="35262" b="24453"/>
                     <a:stretch>
                       <a:fillRect/>
                     </a:stretch>
@@ -391,7 +408,7 @@
                   <pic:spPr>
                     <a:xfrm>
                       <a:off x="0" y="0"/>
-                      <a:ext cx="5269230" cy="2962910"/>
+                      <a:ext cx="5780405" cy="2345690"/>
                     </a:xfrm>
                     <a:prstGeom prst="rect">
                       <a:avLst/>
@@ -402,6 +419,1608 @@
             </a:graphic>
           </wp:inline>
         </w:drawing>
+      </w:r>
+    </w:p>
+    <w:p>
+      <w:pPr>
+        <w:jc w:val="both"/>
+        <w:rPr>
+          <w:rFonts w:hint="default" w:asciiTheme="minorAscii" w:hAnsiTheme="minorAscii"/>
+          <w:sz w:val="36"/>
+          <w:szCs w:val="36"/>
+          <w:lang w:val="en"/>
+        </w:rPr>
+      </w:pPr>
+    </w:p>
+    <w:p>
+      <w:pPr>
+        <w:pBdr>
+          <w:bottom w:val="double" w:color="auto" w:sz="4" w:space="0"/>
+        </w:pBdr>
+        <w:jc w:val="both"/>
+        <w:rPr>
+          <w:rFonts w:hint="default" w:asciiTheme="minorAscii" w:hAnsiTheme="minorAscii"/>
+          <w:sz w:val="36"/>
+          <w:szCs w:val="36"/>
+          <w:lang w:val="en"/>
+        </w:rPr>
+      </w:pPr>
+    </w:p>
+    <w:p>
+      <w:pPr>
+        <w:jc w:val="both"/>
+        <w:rPr>
+          <w:rFonts w:hint="default" w:asciiTheme="minorAscii" w:hAnsiTheme="minorAscii"/>
+          <w:sz w:val="36"/>
+          <w:szCs w:val="36"/>
+          <w:lang w:val="en"/>
+        </w:rPr>
+      </w:pPr>
+    </w:p>
+    <w:p>
+      <w:pPr>
+        <w:jc w:val="both"/>
+        <w:rPr>
+          <w:rFonts w:hint="default" w:asciiTheme="minorAscii" w:hAnsiTheme="minorAscii"/>
+          <w:sz w:val="36"/>
+          <w:szCs w:val="36"/>
+          <w:lang w:val="en"/>
+        </w:rPr>
+      </w:pPr>
+      <w:r>
+        <w:rPr>
+          <w:rFonts w:hint="default" w:asciiTheme="minorAscii" w:hAnsiTheme="minorAscii"/>
+          <w:sz w:val="36"/>
+          <w:szCs w:val="36"/>
+          <w:lang w:val="en"/>
+        </w:rPr>
+        <w:t>double pointer **ptr (i.e pointer to a pointer ) will contain address of single pointer *p;</w:t>
+      </w:r>
+    </w:p>
+    <w:p>
+      <w:pPr>
+        <w:jc w:val="both"/>
+        <w:rPr>
+          <w:rFonts w:hint="default" w:asciiTheme="minorAscii" w:hAnsiTheme="minorAscii"/>
+          <w:sz w:val="36"/>
+          <w:szCs w:val="36"/>
+          <w:lang w:val="en"/>
+        </w:rPr>
+      </w:pPr>
+    </w:p>
+    <w:p>
+      <w:pPr>
+        <w:jc w:val="both"/>
+        <w:rPr>
+          <w:rFonts w:hint="default" w:asciiTheme="minorAscii" w:hAnsiTheme="minorAscii"/>
+          <w:sz w:val="36"/>
+          <w:szCs w:val="36"/>
+          <w:lang w:val="en"/>
+        </w:rPr>
+      </w:pPr>
+      <w:r>
+        <w:rPr>
+          <w:rFonts w:hint="default" w:asciiTheme="minorAscii" w:hAnsiTheme="minorAscii"/>
+          <w:sz w:val="36"/>
+          <w:szCs w:val="36"/>
+          <w:lang w:val="en"/>
+        </w:rPr>
+        <w:t>Triple pointer ***s (pointer which is pointer to a pointer ) will contain address of double pointer **ptr;</w:t>
+      </w:r>
+    </w:p>
+    <w:p>
+      <w:pPr>
+        <w:jc w:val="both"/>
+        <w:rPr>
+          <w:rFonts w:hint="default" w:asciiTheme="minorAscii" w:hAnsiTheme="minorAscii"/>
+          <w:sz w:val="36"/>
+          <w:szCs w:val="36"/>
+          <w:lang w:val="en"/>
+        </w:rPr>
+      </w:pPr>
+    </w:p>
+    <w:p>
+      <w:pPr>
+        <w:jc w:val="both"/>
+        <w:rPr>
+          <w:rFonts w:hint="default" w:asciiTheme="minorAscii" w:hAnsiTheme="minorAscii"/>
+          <w:sz w:val="36"/>
+          <w:szCs w:val="36"/>
+          <w:lang w:val="en"/>
+        </w:rPr>
+      </w:pPr>
+      <w:r>
+        <w:rPr>
+          <w:rFonts w:hint="default" w:asciiTheme="minorAscii" w:hAnsiTheme="minorAscii"/>
+          <w:sz w:val="36"/>
+          <w:szCs w:val="36"/>
+          <w:lang w:val="en"/>
+        </w:rPr>
+        <w:t>and there *s represent the value stored in ptr;</w:t>
+      </w:r>
+    </w:p>
+    <w:p>
+      <w:pPr>
+        <w:jc w:val="both"/>
+        <w:rPr>
+          <w:rFonts w:hint="default" w:asciiTheme="minorAscii" w:hAnsiTheme="minorAscii"/>
+          <w:sz w:val="36"/>
+          <w:szCs w:val="36"/>
+          <w:lang w:val="en"/>
+        </w:rPr>
+      </w:pPr>
+      <w:r>
+        <w:rPr>
+          <w:rFonts w:hint="default" w:asciiTheme="minorAscii" w:hAnsiTheme="minorAscii"/>
+          <w:sz w:val="36"/>
+          <w:szCs w:val="36"/>
+          <w:lang w:val="en"/>
+        </w:rPr>
+        <w:t>the **s represnet the value stored in p;</w:t>
+      </w:r>
+    </w:p>
+    <w:p>
+      <w:pPr>
+        <w:jc w:val="both"/>
+        <w:rPr>
+          <w:rFonts w:hint="default" w:asciiTheme="minorAscii" w:hAnsiTheme="minorAscii"/>
+          <w:sz w:val="36"/>
+          <w:szCs w:val="36"/>
+          <w:lang w:val="en"/>
+        </w:rPr>
+      </w:pPr>
+    </w:p>
+    <w:p>
+      <w:pPr>
+        <w:jc w:val="both"/>
+        <w:rPr>
+          <w:rFonts w:hint="default" w:asciiTheme="minorAscii" w:hAnsiTheme="minorAscii"/>
+          <w:sz w:val="36"/>
+          <w:szCs w:val="36"/>
+          <w:lang w:val="en"/>
+        </w:rPr>
+      </w:pPr>
+    </w:p>
+    <w:p>
+      <w:pPr>
+        <w:jc w:val="both"/>
+        <w:rPr>
+          <w:rFonts w:hint="default" w:asciiTheme="minorAscii" w:hAnsiTheme="minorAscii"/>
+          <w:sz w:val="36"/>
+          <w:szCs w:val="36"/>
+          <w:lang w:val="en"/>
+        </w:rPr>
+      </w:pPr>
+    </w:p>
+    <w:p>
+      <w:pPr>
+        <w:jc w:val="both"/>
+        <w:rPr>
+          <w:rFonts w:hint="default" w:asciiTheme="minorAscii" w:hAnsiTheme="minorAscii"/>
+          <w:sz w:val="36"/>
+          <w:szCs w:val="36"/>
+          <w:lang w:val="en"/>
+        </w:rPr>
+      </w:pPr>
+      <w:r>
+        <w:rPr>
+          <w:rFonts w:hint="default" w:asciiTheme="minorAscii" w:hAnsiTheme="minorAscii"/>
+          <w:sz w:val="36"/>
+          <w:szCs w:val="36"/>
+          <w:lang w:val="en"/>
+        </w:rPr>
+        <w:drawing>
+          <wp:inline distT="0" distB="0" distL="114300" distR="114300">
+            <wp:extent cx="5617845" cy="3151505"/>
+            <wp:effectExtent l="0" t="0" r="1905" b="10795"/>
+            <wp:docPr id="2" name="Picture 2" descr="Screenshot from 2020-12-15 17-05-23"/>
+            <wp:cNvGraphicFramePr>
+              <a:graphicFrameLocks xmlns:a="http://schemas.openxmlformats.org/drawingml/2006/main" noChangeAspect="1"/>
+            </wp:cNvGraphicFramePr>
+            <a:graphic xmlns:a="http://schemas.openxmlformats.org/drawingml/2006/main">
+              <a:graphicData uri="http://schemas.openxmlformats.org/drawingml/2006/picture">
+                <pic:pic xmlns:pic="http://schemas.openxmlformats.org/drawingml/2006/picture">
+                  <pic:nvPicPr>
+                    <pic:cNvPr id="2" name="Picture 2" descr="Screenshot from 2020-12-15 17-05-23"/>
+                    <pic:cNvPicPr>
+                      <a:picLocks noChangeAspect="1"/>
+                    </pic:cNvPicPr>
+                  </pic:nvPicPr>
+                  <pic:blipFill>
+                    <a:blip r:embed="rId7"/>
+                    <a:srcRect l="6568" t="21732" r="30827" b="15817"/>
+                    <a:stretch>
+                      <a:fillRect/>
+                    </a:stretch>
+                  </pic:blipFill>
+                  <pic:spPr>
+                    <a:xfrm>
+                      <a:off x="0" y="0"/>
+                      <a:ext cx="5617845" cy="3151505"/>
+                    </a:xfrm>
+                    <a:prstGeom prst="rect">
+                      <a:avLst/>
+                    </a:prstGeom>
+                  </pic:spPr>
+                </pic:pic>
+              </a:graphicData>
+            </a:graphic>
+          </wp:inline>
+        </w:drawing>
+      </w:r>
+    </w:p>
+    <w:p>
+      <w:pPr>
+        <w:jc w:val="both"/>
+        <w:rPr>
+          <w:rFonts w:hint="default" w:asciiTheme="minorAscii" w:hAnsiTheme="minorAscii"/>
+          <w:sz w:val="36"/>
+          <w:szCs w:val="36"/>
+          <w:lang w:val="en"/>
+        </w:rPr>
+      </w:pPr>
+    </w:p>
+    <w:p>
+      <w:pPr>
+        <w:jc w:val="both"/>
+        <w:rPr>
+          <w:rFonts w:hint="default" w:asciiTheme="minorAscii" w:hAnsiTheme="minorAscii"/>
+          <w:sz w:val="36"/>
+          <w:szCs w:val="36"/>
+          <w:lang w:val="en"/>
+        </w:rPr>
+      </w:pPr>
+      <w:r>
+        <w:rPr>
+          <w:rFonts w:hint="default" w:asciiTheme="minorAscii" w:hAnsiTheme="minorAscii"/>
+          <w:sz w:val="36"/>
+          <w:szCs w:val="36"/>
+          <w:lang w:val="en"/>
+        </w:rPr>
+        <w:t xml:space="preserve"> only unary operator (++,--,!,~, sizeof()) , ternary operator (? :)and assignment operator (= , +=, -=, /= ,%=, &lt;&lt;=, &gt;&gt;=) cursor move right to left</w:t>
+      </w:r>
+    </w:p>
+    <w:p>
+      <w:pPr>
+        <w:jc w:val="both"/>
+        <w:rPr>
+          <w:rFonts w:hint="default" w:asciiTheme="minorAscii" w:hAnsiTheme="minorAscii"/>
+          <w:sz w:val="36"/>
+          <w:szCs w:val="36"/>
+          <w:lang w:val="en"/>
+        </w:rPr>
+      </w:pPr>
+    </w:p>
+    <w:p>
+      <w:pPr>
+        <w:jc w:val="both"/>
+        <w:rPr>
+          <w:rFonts w:hint="default" w:asciiTheme="minorAscii" w:hAnsiTheme="minorAscii"/>
+          <w:sz w:val="36"/>
+          <w:szCs w:val="36"/>
+          <w:lang w:val="en"/>
+        </w:rPr>
+      </w:pPr>
+      <w:r>
+        <w:rPr>
+          <w:rFonts w:hint="default" w:asciiTheme="minorAscii" w:hAnsiTheme="minorAscii"/>
+          <w:sz w:val="36"/>
+          <w:szCs w:val="36"/>
+          <w:lang w:val="en"/>
+        </w:rPr>
+        <w:t>and all other operator have associativity left to right</w:t>
+      </w:r>
+    </w:p>
+    <w:p>
+      <w:pPr>
+        <w:jc w:val="both"/>
+        <w:rPr>
+          <w:rFonts w:hint="default" w:asciiTheme="minorAscii" w:hAnsiTheme="minorAscii"/>
+          <w:sz w:val="36"/>
+          <w:szCs w:val="36"/>
+          <w:lang w:val="en"/>
+        </w:rPr>
+      </w:pPr>
+    </w:p>
+    <w:p>
+      <w:pPr>
+        <w:jc w:val="both"/>
+        <w:rPr>
+          <w:rFonts w:hint="default" w:asciiTheme="minorAscii" w:hAnsiTheme="minorAscii"/>
+          <w:sz w:val="36"/>
+          <w:szCs w:val="36"/>
+          <w:lang w:val="en"/>
+        </w:rPr>
+      </w:pPr>
+      <w:r>
+        <w:rPr>
+          <w:rFonts w:hint="default" w:asciiTheme="minorAscii" w:hAnsiTheme="minorAscii"/>
+          <w:sz w:val="36"/>
+          <w:szCs w:val="36"/>
+          <w:lang w:val="en"/>
+        </w:rPr>
+        <w:t xml:space="preserve">thus </w:t>
+      </w:r>
+    </w:p>
+    <w:p>
+      <w:pPr>
+        <w:jc w:val="both"/>
+        <w:rPr>
+          <w:rFonts w:hint="default" w:asciiTheme="minorAscii" w:hAnsiTheme="minorAscii"/>
+          <w:sz w:val="36"/>
+          <w:szCs w:val="36"/>
+          <w:lang w:val="en"/>
+        </w:rPr>
+      </w:pPr>
+    </w:p>
+    <w:p>
+      <w:pPr>
+        <w:jc w:val="both"/>
+        <w:rPr>
+          <w:rFonts w:hint="default" w:asciiTheme="minorAscii" w:hAnsiTheme="minorAscii"/>
+          <w:sz w:val="36"/>
+          <w:szCs w:val="36"/>
+          <w:lang w:val="en"/>
+        </w:rPr>
+      </w:pPr>
+      <w:r>
+        <w:rPr>
+          <w:rFonts w:hint="default" w:asciiTheme="minorAscii" w:hAnsiTheme="minorAscii"/>
+          <w:sz w:val="36"/>
+          <w:szCs w:val="36"/>
+          <w:lang w:val="en"/>
+        </w:rPr>
+        <w:t>**p+1;</w:t>
+      </w:r>
+    </w:p>
+    <w:p>
+      <w:pPr>
+        <w:jc w:val="both"/>
+        <w:rPr>
+          <w:rFonts w:hint="default" w:asciiTheme="minorAscii" w:hAnsiTheme="minorAscii"/>
+          <w:sz w:val="36"/>
+          <w:szCs w:val="36"/>
+          <w:lang w:val="en"/>
+        </w:rPr>
+      </w:pPr>
+      <w:r>
+        <w:rPr>
+          <w:rFonts w:hint="default" w:asciiTheme="minorAscii" w:hAnsiTheme="minorAscii"/>
+          <w:sz w:val="36"/>
+          <w:szCs w:val="36"/>
+          <w:lang w:val="en"/>
+        </w:rPr>
+        <w:t xml:space="preserve"> </w:t>
+      </w:r>
+    </w:p>
+    <w:p>
+      <w:pPr>
+        <w:jc w:val="both"/>
+        <w:rPr>
+          <w:rFonts w:hint="default" w:asciiTheme="minorAscii" w:hAnsiTheme="minorAscii"/>
+          <w:sz w:val="36"/>
+          <w:szCs w:val="36"/>
+          <w:lang w:val="en"/>
+        </w:rPr>
+      </w:pPr>
+      <w:r>
+        <w:rPr>
+          <w:rFonts w:hint="default" w:asciiTheme="minorAscii" w:hAnsiTheme="minorAscii"/>
+          <w:sz w:val="36"/>
+          <w:szCs w:val="36"/>
+          <w:lang w:val="en"/>
+        </w:rPr>
+        <w:t xml:space="preserve">here * having more priority than + operator </w:t>
+      </w:r>
+    </w:p>
+    <w:p>
+      <w:pPr>
+        <w:jc w:val="both"/>
+        <w:rPr>
+          <w:rFonts w:hint="default" w:asciiTheme="minorAscii" w:hAnsiTheme="minorAscii"/>
+          <w:sz w:val="36"/>
+          <w:szCs w:val="36"/>
+          <w:lang w:val="en"/>
+        </w:rPr>
+      </w:pPr>
+      <w:r>
+        <w:rPr>
+          <w:rFonts w:hint="default" w:asciiTheme="minorAscii" w:hAnsiTheme="minorAscii"/>
+          <w:sz w:val="36"/>
+          <w:szCs w:val="36"/>
+          <w:lang w:val="en"/>
+        </w:rPr>
+        <w:t xml:space="preserve">thus first cursor move left to right </w:t>
+      </w:r>
+    </w:p>
+    <w:p>
+      <w:pPr>
+        <w:jc w:val="both"/>
+        <w:rPr>
+          <w:rFonts w:hint="default" w:asciiTheme="minorAscii" w:hAnsiTheme="minorAscii"/>
+          <w:sz w:val="36"/>
+          <w:szCs w:val="36"/>
+          <w:lang w:val="en"/>
+        </w:rPr>
+      </w:pPr>
+      <w:r>
+        <w:rPr>
+          <w:rFonts w:hint="default" w:asciiTheme="minorAscii" w:hAnsiTheme="minorAscii"/>
+          <w:sz w:val="36"/>
+          <w:szCs w:val="36"/>
+          <w:lang w:val="en"/>
+        </w:rPr>
+        <w:t>**p solve first and then its value increased by 1;</w:t>
+      </w:r>
+    </w:p>
+    <w:p>
+      <w:pPr>
+        <w:jc w:val="both"/>
+        <w:rPr>
+          <w:rFonts w:hint="default" w:asciiTheme="minorAscii" w:hAnsiTheme="minorAscii"/>
+          <w:sz w:val="36"/>
+          <w:szCs w:val="36"/>
+          <w:lang w:val="en"/>
+        </w:rPr>
+      </w:pPr>
+    </w:p>
+    <w:p>
+      <w:pPr>
+        <w:jc w:val="both"/>
+        <w:rPr>
+          <w:rFonts w:hint="default" w:asciiTheme="minorAscii" w:hAnsiTheme="minorAscii"/>
+          <w:sz w:val="36"/>
+          <w:szCs w:val="36"/>
+          <w:lang w:val="en"/>
+        </w:rPr>
+      </w:pPr>
+    </w:p>
+    <w:p>
+      <w:pPr>
+        <w:jc w:val="both"/>
+        <w:rPr>
+          <w:rFonts w:hint="default" w:asciiTheme="minorAscii" w:hAnsiTheme="minorAscii"/>
+          <w:sz w:val="36"/>
+          <w:szCs w:val="36"/>
+          <w:lang w:val="en"/>
+        </w:rPr>
+      </w:pPr>
+      <w:r>
+        <w:rPr>
+          <w:rFonts w:hint="default" w:asciiTheme="minorAscii" w:hAnsiTheme="minorAscii"/>
+          <w:sz w:val="36"/>
+          <w:szCs w:val="36"/>
+          <w:lang w:val="en"/>
+        </w:rPr>
+        <w:drawing>
+          <wp:inline distT="0" distB="0" distL="114300" distR="114300">
+            <wp:extent cx="5685155" cy="3638550"/>
+            <wp:effectExtent l="0" t="0" r="10795" b="0"/>
+            <wp:docPr id="5" name="Picture 5" descr="Screenshot from 2020-12-15 17-41-52"/>
+            <wp:cNvGraphicFramePr>
+              <a:graphicFrameLocks xmlns:a="http://schemas.openxmlformats.org/drawingml/2006/main" noChangeAspect="1"/>
+            </wp:cNvGraphicFramePr>
+            <a:graphic xmlns:a="http://schemas.openxmlformats.org/drawingml/2006/main">
+              <a:graphicData uri="http://schemas.openxmlformats.org/drawingml/2006/picture">
+                <pic:pic xmlns:pic="http://schemas.openxmlformats.org/drawingml/2006/picture">
+                  <pic:nvPicPr>
+                    <pic:cNvPr id="5" name="Picture 5" descr="Screenshot from 2020-12-15 17-41-52"/>
+                    <pic:cNvPicPr>
+                      <a:picLocks noChangeAspect="1"/>
+                    </pic:cNvPicPr>
+                  </pic:nvPicPr>
+                  <pic:blipFill>
+                    <a:blip r:embed="rId8"/>
+                    <a:srcRect l="14196" t="22096" r="40672" b="26532"/>
+                    <a:stretch>
+                      <a:fillRect/>
+                    </a:stretch>
+                  </pic:blipFill>
+                  <pic:spPr>
+                    <a:xfrm>
+                      <a:off x="0" y="0"/>
+                      <a:ext cx="5685155" cy="3638550"/>
+                    </a:xfrm>
+                    <a:prstGeom prst="rect">
+                      <a:avLst/>
+                    </a:prstGeom>
+                  </pic:spPr>
+                </pic:pic>
+              </a:graphicData>
+            </a:graphic>
+          </wp:inline>
+        </w:drawing>
+      </w:r>
+    </w:p>
+    <w:p>
+      <w:pPr>
+        <w:pBdr>
+          <w:bottom w:val="double" w:color="auto" w:sz="4" w:space="0"/>
+        </w:pBdr>
+        <w:jc w:val="both"/>
+        <w:rPr>
+          <w:rFonts w:hint="default" w:asciiTheme="minorAscii" w:hAnsiTheme="minorAscii"/>
+          <w:sz w:val="36"/>
+          <w:szCs w:val="36"/>
+          <w:lang w:val="en"/>
+        </w:rPr>
+      </w:pPr>
+    </w:p>
+    <w:p>
+      <w:pPr>
+        <w:jc w:val="both"/>
+        <w:rPr>
+          <w:rFonts w:hint="default" w:asciiTheme="minorAscii" w:hAnsiTheme="minorAscii"/>
+          <w:sz w:val="36"/>
+          <w:szCs w:val="36"/>
+          <w:lang w:val="en"/>
+        </w:rPr>
+      </w:pPr>
+    </w:p>
+    <w:p>
+      <w:pPr>
+        <w:jc w:val="both"/>
+        <w:rPr>
+          <w:rFonts w:hint="default" w:asciiTheme="minorAscii" w:hAnsiTheme="minorAscii"/>
+          <w:sz w:val="36"/>
+          <w:szCs w:val="36"/>
+          <w:lang w:val="en"/>
+        </w:rPr>
+      </w:pPr>
+      <w:r>
+        <w:rPr>
+          <w:rFonts w:hint="default" w:asciiTheme="minorAscii" w:hAnsiTheme="minorAscii"/>
+          <w:sz w:val="36"/>
+          <w:szCs w:val="36"/>
+          <w:lang w:val="en"/>
+        </w:rPr>
+        <w:t xml:space="preserve"> </w:t>
+      </w:r>
+    </w:p>
+    <w:p>
+      <w:pPr>
+        <w:jc w:val="both"/>
+        <w:rPr>
+          <w:rFonts w:hint="default" w:asciiTheme="minorAscii" w:hAnsiTheme="minorAscii"/>
+          <w:sz w:val="36"/>
+          <w:szCs w:val="36"/>
+          <w:lang w:val="en"/>
+        </w:rPr>
+      </w:pPr>
+      <w:r>
+        <w:rPr>
+          <w:rFonts w:hint="default" w:asciiTheme="minorAscii" w:hAnsiTheme="minorAscii"/>
+          <w:sz w:val="36"/>
+          <w:szCs w:val="36"/>
+          <w:lang w:val="en"/>
+        </w:rPr>
+        <w:drawing>
+          <wp:inline distT="0" distB="0" distL="114300" distR="114300">
+            <wp:extent cx="5247640" cy="4189730"/>
+            <wp:effectExtent l="0" t="0" r="10160" b="1270"/>
+            <wp:docPr id="6" name="Picture 6" descr="Screenshot from 2020-12-15 17-48-19"/>
+            <wp:cNvGraphicFramePr>
+              <a:graphicFrameLocks xmlns:a="http://schemas.openxmlformats.org/drawingml/2006/main" noChangeAspect="1"/>
+            </wp:cNvGraphicFramePr>
+            <a:graphic xmlns:a="http://schemas.openxmlformats.org/drawingml/2006/main">
+              <a:graphicData uri="http://schemas.openxmlformats.org/drawingml/2006/picture">
+                <pic:pic xmlns:pic="http://schemas.openxmlformats.org/drawingml/2006/picture">
+                  <pic:nvPicPr>
+                    <pic:cNvPr id="6" name="Picture 6" descr="Screenshot from 2020-12-15 17-48-19"/>
+                    <pic:cNvPicPr>
+                      <a:picLocks noChangeAspect="1"/>
+                    </pic:cNvPicPr>
+                  </pic:nvPicPr>
+                  <pic:blipFill>
+                    <a:blip r:embed="rId9"/>
+                    <a:srcRect l="13594" t="28933" r="51085" b="20917"/>
+                    <a:stretch>
+                      <a:fillRect/>
+                    </a:stretch>
+                  </pic:blipFill>
+                  <pic:spPr>
+                    <a:xfrm>
+                      <a:off x="0" y="0"/>
+                      <a:ext cx="5247640" cy="4189730"/>
+                    </a:xfrm>
+                    <a:prstGeom prst="rect">
+                      <a:avLst/>
+                    </a:prstGeom>
+                  </pic:spPr>
+                </pic:pic>
+              </a:graphicData>
+            </a:graphic>
+          </wp:inline>
+        </w:drawing>
+      </w:r>
+    </w:p>
+    <w:p>
+      <w:pPr>
+        <w:jc w:val="both"/>
+        <w:rPr>
+          <w:rFonts w:hint="default" w:asciiTheme="minorAscii" w:hAnsiTheme="minorAscii"/>
+          <w:sz w:val="36"/>
+          <w:szCs w:val="36"/>
+          <w:lang w:val="en"/>
+        </w:rPr>
+      </w:pPr>
+    </w:p>
+    <w:p>
+      <w:pPr>
+        <w:jc w:val="both"/>
+        <w:rPr>
+          <w:rFonts w:hint="default" w:asciiTheme="minorAscii" w:hAnsiTheme="minorAscii"/>
+          <w:sz w:val="36"/>
+          <w:szCs w:val="36"/>
+          <w:lang w:val="en"/>
+        </w:rPr>
+      </w:pPr>
+      <w:r>
+        <w:rPr>
+          <w:rFonts w:hint="default" w:asciiTheme="minorAscii" w:hAnsiTheme="minorAscii"/>
+          <w:sz w:val="36"/>
+          <w:szCs w:val="36"/>
+          <w:lang w:val="en"/>
+        </w:rPr>
+        <w:t>here i**j*i+*j</w:t>
+      </w:r>
+    </w:p>
+    <w:p>
+      <w:pPr>
+        <w:jc w:val="both"/>
+        <w:rPr>
+          <w:rFonts w:hint="default" w:asciiTheme="minorAscii" w:hAnsiTheme="minorAscii"/>
+          <w:sz w:val="36"/>
+          <w:szCs w:val="36"/>
+          <w:lang w:val="en"/>
+        </w:rPr>
+      </w:pPr>
+      <w:r>
+        <w:rPr>
+          <w:rFonts w:hint="default" w:asciiTheme="minorAscii" w:hAnsiTheme="minorAscii"/>
+          <w:sz w:val="36"/>
+          <w:szCs w:val="36"/>
+          <w:lang w:val="en"/>
+        </w:rPr>
+        <w:t>this expression is treated as ,</w:t>
+      </w:r>
+    </w:p>
+    <w:p>
+      <w:pPr>
+        <w:jc w:val="both"/>
+        <w:rPr>
+          <w:rFonts w:hint="default" w:asciiTheme="minorAscii" w:hAnsiTheme="minorAscii"/>
+          <w:sz w:val="36"/>
+          <w:szCs w:val="36"/>
+          <w:lang w:val="en"/>
+        </w:rPr>
+      </w:pPr>
+    </w:p>
+    <w:p>
+      <w:pPr>
+        <w:jc w:val="both"/>
+        <w:rPr>
+          <w:rFonts w:hint="default" w:asciiTheme="minorAscii" w:hAnsiTheme="minorAscii"/>
+          <w:sz w:val="36"/>
+          <w:szCs w:val="36"/>
+          <w:lang w:val="en"/>
+        </w:rPr>
+      </w:pPr>
+      <w:r>
+        <w:rPr>
+          <w:rFonts w:hint="default" w:asciiTheme="minorAscii" w:hAnsiTheme="minorAscii"/>
+          <w:sz w:val="36"/>
+          <w:szCs w:val="36"/>
+          <w:lang w:val="en"/>
+        </w:rPr>
+        <w:t>because * is a binary operator thus its need 2 operants</w:t>
+      </w:r>
+    </w:p>
+    <w:p>
+      <w:pPr>
+        <w:jc w:val="both"/>
+        <w:rPr>
+          <w:rFonts w:hint="default" w:asciiTheme="minorAscii" w:hAnsiTheme="minorAscii"/>
+          <w:sz w:val="36"/>
+          <w:szCs w:val="36"/>
+          <w:lang w:val="en"/>
+        </w:rPr>
+      </w:pPr>
+      <w:r>
+        <w:rPr>
+          <w:rFonts w:hint="default" w:asciiTheme="minorAscii" w:hAnsiTheme="minorAscii"/>
+          <w:sz w:val="36"/>
+          <w:szCs w:val="36"/>
+          <w:lang w:val="en"/>
+        </w:rPr>
+        <w:t xml:space="preserve">such that </w:t>
+      </w:r>
+    </w:p>
+    <w:p>
+      <w:pPr>
+        <w:jc w:val="both"/>
+        <w:rPr>
+          <w:rFonts w:hint="default" w:asciiTheme="minorAscii" w:hAnsiTheme="minorAscii"/>
+          <w:sz w:val="36"/>
+          <w:szCs w:val="36"/>
+          <w:lang w:val="en"/>
+        </w:rPr>
+      </w:pPr>
+    </w:p>
+    <w:p>
+      <w:pPr>
+        <w:jc w:val="both"/>
+        <w:rPr>
+          <w:rFonts w:hint="default" w:asciiTheme="minorAscii" w:hAnsiTheme="minorAscii"/>
+          <w:sz w:val="36"/>
+          <w:szCs w:val="36"/>
+          <w:lang w:val="en"/>
+        </w:rPr>
+      </w:pPr>
+      <w:r>
+        <w:rPr>
+          <w:rFonts w:hint="default" w:asciiTheme="minorAscii" w:hAnsiTheme="minorAscii"/>
+          <w:sz w:val="36"/>
+          <w:szCs w:val="36"/>
+          <w:lang w:val="en"/>
+        </w:rPr>
+        <w:t>i*(*j)-&gt; first solve this and result come as 9</w:t>
+      </w:r>
+    </w:p>
+    <w:p>
+      <w:pPr>
+        <w:jc w:val="both"/>
+        <w:rPr>
+          <w:rFonts w:hint="default" w:asciiTheme="minorAscii" w:hAnsiTheme="minorAscii"/>
+          <w:sz w:val="36"/>
+          <w:szCs w:val="36"/>
+          <w:lang w:val="en"/>
+        </w:rPr>
+      </w:pPr>
+    </w:p>
+    <w:p>
+      <w:pPr>
+        <w:jc w:val="both"/>
+        <w:rPr>
+          <w:rFonts w:hint="default" w:asciiTheme="minorAscii" w:hAnsiTheme="minorAscii"/>
+          <w:sz w:val="36"/>
+          <w:szCs w:val="36"/>
+          <w:lang w:val="en"/>
+        </w:rPr>
+      </w:pPr>
+      <w:r>
+        <w:rPr>
+          <w:rFonts w:hint="default" w:asciiTheme="minorAscii" w:hAnsiTheme="minorAscii"/>
+          <w:sz w:val="36"/>
+          <w:szCs w:val="36"/>
+          <w:lang w:val="en"/>
+        </w:rPr>
+        <w:t>now 9 *i -&gt; 27;</w:t>
+      </w:r>
+    </w:p>
+    <w:p>
+      <w:pPr>
+        <w:jc w:val="both"/>
+        <w:rPr>
+          <w:rFonts w:hint="default" w:asciiTheme="minorAscii" w:hAnsiTheme="minorAscii"/>
+          <w:sz w:val="36"/>
+          <w:szCs w:val="36"/>
+          <w:lang w:val="en"/>
+        </w:rPr>
+      </w:pPr>
+    </w:p>
+    <w:p>
+      <w:pPr>
+        <w:jc w:val="both"/>
+        <w:rPr>
+          <w:rFonts w:hint="default" w:asciiTheme="minorAscii" w:hAnsiTheme="minorAscii"/>
+          <w:sz w:val="36"/>
+          <w:szCs w:val="36"/>
+          <w:lang w:val="en"/>
+        </w:rPr>
+      </w:pPr>
+      <w:r>
+        <w:rPr>
+          <w:rFonts w:hint="default" w:asciiTheme="minorAscii" w:hAnsiTheme="minorAscii"/>
+          <w:sz w:val="36"/>
+          <w:szCs w:val="36"/>
+          <w:lang w:val="en"/>
+        </w:rPr>
+        <w:t>27+*j -&gt; 30;</w:t>
+      </w:r>
+    </w:p>
+    <w:p>
+      <w:pPr>
+        <w:pBdr>
+          <w:bottom w:val="double" w:color="auto" w:sz="4" w:space="0"/>
+        </w:pBdr>
+        <w:jc w:val="both"/>
+        <w:rPr>
+          <w:rFonts w:hint="default" w:asciiTheme="minorAscii" w:hAnsiTheme="minorAscii"/>
+          <w:sz w:val="36"/>
+          <w:szCs w:val="36"/>
+          <w:lang w:val="en"/>
+        </w:rPr>
+      </w:pPr>
+    </w:p>
+    <w:p>
+      <w:pPr>
+        <w:jc w:val="both"/>
+        <w:rPr>
+          <w:rFonts w:hint="default" w:asciiTheme="minorAscii" w:hAnsiTheme="minorAscii"/>
+          <w:sz w:val="36"/>
+          <w:szCs w:val="36"/>
+          <w:lang w:val="en"/>
+        </w:rPr>
+      </w:pPr>
+    </w:p>
+    <w:p>
+      <w:pPr>
+        <w:jc w:val="both"/>
+        <w:rPr>
+          <w:rFonts w:hint="default" w:asciiTheme="minorAscii" w:hAnsiTheme="minorAscii"/>
+          <w:sz w:val="36"/>
+          <w:szCs w:val="36"/>
+          <w:lang w:val="en"/>
+        </w:rPr>
+      </w:pPr>
+    </w:p>
+    <w:p>
+      <w:pPr>
+        <w:jc w:val="both"/>
+        <w:rPr>
+          <w:rFonts w:hint="default" w:asciiTheme="minorAscii" w:hAnsiTheme="minorAscii"/>
+          <w:sz w:val="36"/>
+          <w:szCs w:val="36"/>
+          <w:lang w:val="en"/>
+        </w:rPr>
+      </w:pPr>
+      <w:r>
+        <w:rPr>
+          <w:rFonts w:hint="default" w:asciiTheme="minorAscii" w:hAnsiTheme="minorAscii"/>
+          <w:sz w:val="36"/>
+          <w:szCs w:val="36"/>
+          <w:lang w:val="en"/>
+        </w:rPr>
+        <w:drawing>
+          <wp:inline distT="0" distB="0" distL="114300" distR="114300">
+            <wp:extent cx="5371465" cy="4064635"/>
+            <wp:effectExtent l="0" t="0" r="635" b="12065"/>
+            <wp:docPr id="7" name="Picture 7" descr="Screenshot from 2020-12-15 17-58-47"/>
+            <wp:cNvGraphicFramePr>
+              <a:graphicFrameLocks xmlns:a="http://schemas.openxmlformats.org/drawingml/2006/main" noChangeAspect="1"/>
+            </wp:cNvGraphicFramePr>
+            <a:graphic xmlns:a="http://schemas.openxmlformats.org/drawingml/2006/main">
+              <a:graphicData uri="http://schemas.openxmlformats.org/drawingml/2006/picture">
+                <pic:pic xmlns:pic="http://schemas.openxmlformats.org/drawingml/2006/picture">
+                  <pic:nvPicPr>
+                    <pic:cNvPr id="7" name="Picture 7" descr="Screenshot from 2020-12-15 17-58-47"/>
+                    <pic:cNvPicPr>
+                      <a:picLocks noChangeAspect="1"/>
+                    </pic:cNvPicPr>
+                  </pic:nvPicPr>
+                  <pic:blipFill>
+                    <a:blip r:embed="rId10"/>
+                    <a:srcRect l="13389" t="21453" r="46505" b="24582"/>
+                    <a:stretch>
+                      <a:fillRect/>
+                    </a:stretch>
+                  </pic:blipFill>
+                  <pic:spPr>
+                    <a:xfrm>
+                      <a:off x="0" y="0"/>
+                      <a:ext cx="5371465" cy="4064635"/>
+                    </a:xfrm>
+                    <a:prstGeom prst="rect">
+                      <a:avLst/>
+                    </a:prstGeom>
+                  </pic:spPr>
+                </pic:pic>
+              </a:graphicData>
+            </a:graphic>
+          </wp:inline>
+        </w:drawing>
+      </w:r>
+    </w:p>
+    <w:p>
+      <w:pPr>
+        <w:jc w:val="both"/>
+        <w:rPr>
+          <w:rFonts w:hint="default" w:asciiTheme="minorAscii" w:hAnsiTheme="minorAscii"/>
+          <w:sz w:val="36"/>
+          <w:szCs w:val="36"/>
+          <w:lang w:val="en"/>
+        </w:rPr>
+      </w:pPr>
+    </w:p>
+    <w:p>
+      <w:pPr>
+        <w:jc w:val="both"/>
+        <w:rPr>
+          <w:rFonts w:hint="default" w:asciiTheme="minorAscii" w:hAnsiTheme="minorAscii"/>
+          <w:sz w:val="36"/>
+          <w:szCs w:val="36"/>
+          <w:lang w:val="en"/>
+        </w:rPr>
+      </w:pPr>
+      <w:r>
+        <w:rPr>
+          <w:rFonts w:hint="default" w:asciiTheme="minorAscii" w:hAnsiTheme="minorAscii"/>
+          <w:sz w:val="36"/>
+          <w:szCs w:val="36"/>
+          <w:lang w:val="en"/>
+        </w:rPr>
+        <w:t>as int block is of 4 bytes thus , by increment in a pointer it will point the address of another block , if it is an array thus the address willl increased by  4 ;</w:t>
+      </w:r>
+    </w:p>
+    <w:p>
+      <w:pPr>
+        <w:pBdr>
+          <w:bottom w:val="double" w:color="auto" w:sz="4" w:space="0"/>
+        </w:pBdr>
+        <w:jc w:val="both"/>
+        <w:rPr>
+          <w:rFonts w:hint="default" w:asciiTheme="minorAscii" w:hAnsiTheme="minorAscii"/>
+          <w:sz w:val="36"/>
+          <w:szCs w:val="36"/>
+          <w:lang w:val="en"/>
+        </w:rPr>
+      </w:pPr>
+    </w:p>
+    <w:p>
+      <w:pPr>
+        <w:jc w:val="both"/>
+        <w:rPr>
+          <w:rFonts w:hint="default" w:asciiTheme="minorAscii" w:hAnsiTheme="minorAscii"/>
+          <w:sz w:val="36"/>
+          <w:szCs w:val="36"/>
+          <w:lang w:val="en"/>
+        </w:rPr>
+      </w:pPr>
+    </w:p>
+    <w:p>
+      <w:pPr>
+        <w:jc w:val="both"/>
+        <w:rPr>
+          <w:rFonts w:hint="default" w:asciiTheme="minorAscii" w:hAnsiTheme="minorAscii"/>
+          <w:sz w:val="36"/>
+          <w:szCs w:val="36"/>
+          <w:lang w:val="en"/>
+        </w:rPr>
+      </w:pPr>
+    </w:p>
+    <w:p>
+      <w:pPr>
+        <w:jc w:val="both"/>
+        <w:rPr>
+          <w:rFonts w:hint="default" w:asciiTheme="minorAscii" w:hAnsiTheme="minorAscii"/>
+          <w:sz w:val="36"/>
+          <w:szCs w:val="36"/>
+          <w:lang w:val="en"/>
+        </w:rPr>
+      </w:pPr>
+      <w:r>
+        <w:rPr>
+          <w:rFonts w:hint="default" w:asciiTheme="minorAscii" w:hAnsiTheme="minorAscii"/>
+          <w:sz w:val="36"/>
+          <w:szCs w:val="36"/>
+          <w:lang w:val="en"/>
+        </w:rPr>
+        <w:drawing>
+          <wp:inline distT="0" distB="0" distL="114300" distR="114300">
+            <wp:extent cx="5688330" cy="4003040"/>
+            <wp:effectExtent l="0" t="0" r="7620" b="16510"/>
+            <wp:docPr id="8" name="Picture 8" descr="Screenshot from 2020-12-15 18-12-58"/>
+            <wp:cNvGraphicFramePr>
+              <a:graphicFrameLocks xmlns:a="http://schemas.openxmlformats.org/drawingml/2006/main" noChangeAspect="1"/>
+            </wp:cNvGraphicFramePr>
+            <a:graphic xmlns:a="http://schemas.openxmlformats.org/drawingml/2006/main">
+              <a:graphicData uri="http://schemas.openxmlformats.org/drawingml/2006/picture">
+                <pic:pic xmlns:pic="http://schemas.openxmlformats.org/drawingml/2006/picture">
+                  <pic:nvPicPr>
+                    <pic:cNvPr id="8" name="Picture 8" descr="Screenshot from 2020-12-15 18-12-58"/>
+                    <pic:cNvPicPr>
+                      <a:picLocks noChangeAspect="1"/>
+                    </pic:cNvPicPr>
+                  </pic:nvPicPr>
+                  <pic:blipFill>
+                    <a:blip r:embed="rId11"/>
+                    <a:srcRect l="12593" t="34398" r="46493" b="14402"/>
+                    <a:stretch>
+                      <a:fillRect/>
+                    </a:stretch>
+                  </pic:blipFill>
+                  <pic:spPr>
+                    <a:xfrm>
+                      <a:off x="0" y="0"/>
+                      <a:ext cx="5688330" cy="4003040"/>
+                    </a:xfrm>
+                    <a:prstGeom prst="rect">
+                      <a:avLst/>
+                    </a:prstGeom>
+                  </pic:spPr>
+                </pic:pic>
+              </a:graphicData>
+            </a:graphic>
+          </wp:inline>
+        </w:drawing>
+      </w:r>
+    </w:p>
+    <w:p>
+      <w:pPr>
+        <w:jc w:val="both"/>
+        <w:rPr>
+          <w:rFonts w:hint="default" w:asciiTheme="minorAscii" w:hAnsiTheme="minorAscii"/>
+          <w:sz w:val="36"/>
+          <w:szCs w:val="36"/>
+          <w:lang w:val="en"/>
+        </w:rPr>
+      </w:pPr>
+    </w:p>
+    <w:p>
+      <w:pPr>
+        <w:pBdr>
+          <w:bottom w:val="double" w:color="auto" w:sz="4" w:space="0"/>
+        </w:pBdr>
+        <w:jc w:val="both"/>
+        <w:rPr>
+          <w:rFonts w:hint="default" w:asciiTheme="minorAscii" w:hAnsiTheme="minorAscii"/>
+          <w:sz w:val="36"/>
+          <w:szCs w:val="36"/>
+          <w:lang w:val="en"/>
+        </w:rPr>
+      </w:pPr>
+    </w:p>
+    <w:p>
+      <w:pPr>
+        <w:jc w:val="both"/>
+        <w:rPr>
+          <w:rFonts w:hint="default" w:asciiTheme="minorAscii" w:hAnsiTheme="minorAscii"/>
+          <w:sz w:val="36"/>
+          <w:szCs w:val="36"/>
+          <w:lang w:val="en"/>
+        </w:rPr>
+      </w:pPr>
+    </w:p>
+    <w:p>
+      <w:pPr>
+        <w:jc w:val="both"/>
+        <w:rPr>
+          <w:rFonts w:hint="default" w:asciiTheme="minorAscii" w:hAnsiTheme="minorAscii"/>
+          <w:sz w:val="36"/>
+          <w:szCs w:val="36"/>
+          <w:lang w:val="en"/>
+        </w:rPr>
+      </w:pPr>
+    </w:p>
+    <w:p>
+      <w:pPr>
+        <w:jc w:val="both"/>
+        <w:rPr>
+          <w:rFonts w:hint="default" w:asciiTheme="minorAscii" w:hAnsiTheme="minorAscii"/>
+          <w:sz w:val="36"/>
+          <w:szCs w:val="36"/>
+          <w:lang w:val="en"/>
+        </w:rPr>
+      </w:pPr>
+      <w:r>
+        <w:rPr>
+          <w:rFonts w:hint="default" w:asciiTheme="minorAscii" w:hAnsiTheme="minorAscii"/>
+          <w:sz w:val="36"/>
+          <w:szCs w:val="36"/>
+          <w:lang w:val="en"/>
+        </w:rPr>
+        <w:drawing>
+          <wp:inline distT="0" distB="0" distL="114300" distR="114300">
+            <wp:extent cx="4918075" cy="4199890"/>
+            <wp:effectExtent l="0" t="0" r="15875" b="10160"/>
+            <wp:docPr id="9" name="Picture 9" descr="Screenshot from 2020-12-15 18-14-24"/>
+            <wp:cNvGraphicFramePr>
+              <a:graphicFrameLocks xmlns:a="http://schemas.openxmlformats.org/drawingml/2006/main" noChangeAspect="1"/>
+            </wp:cNvGraphicFramePr>
+            <a:graphic xmlns:a="http://schemas.openxmlformats.org/drawingml/2006/main">
+              <a:graphicData uri="http://schemas.openxmlformats.org/drawingml/2006/picture">
+                <pic:pic xmlns:pic="http://schemas.openxmlformats.org/drawingml/2006/picture">
+                  <pic:nvPicPr>
+                    <pic:cNvPr id="9" name="Picture 9" descr="Screenshot from 2020-12-15 18-14-24"/>
+                    <pic:cNvPicPr>
+                      <a:picLocks noChangeAspect="1"/>
+                    </pic:cNvPicPr>
+                  </pic:nvPicPr>
+                  <pic:blipFill>
+                    <a:blip r:embed="rId12"/>
+                    <a:srcRect l="13594" t="15795" r="52724" b="33048"/>
+                    <a:stretch>
+                      <a:fillRect/>
+                    </a:stretch>
+                  </pic:blipFill>
+                  <pic:spPr>
+                    <a:xfrm>
+                      <a:off x="0" y="0"/>
+                      <a:ext cx="4918075" cy="4199890"/>
+                    </a:xfrm>
+                    <a:prstGeom prst="rect">
+                      <a:avLst/>
+                    </a:prstGeom>
+                  </pic:spPr>
+                </pic:pic>
+              </a:graphicData>
+            </a:graphic>
+          </wp:inline>
+        </w:drawing>
+      </w:r>
+    </w:p>
+    <w:p>
+      <w:pPr>
+        <w:pBdr>
+          <w:bottom w:val="double" w:color="auto" w:sz="4" w:space="0"/>
+        </w:pBdr>
+        <w:jc w:val="both"/>
+        <w:rPr>
+          <w:rFonts w:hint="default" w:asciiTheme="minorAscii" w:hAnsiTheme="minorAscii"/>
+          <w:sz w:val="36"/>
+          <w:szCs w:val="36"/>
+          <w:lang w:val="en"/>
+        </w:rPr>
+      </w:pPr>
+    </w:p>
+    <w:p>
+      <w:pPr>
+        <w:jc w:val="both"/>
+        <w:rPr>
+          <w:rFonts w:hint="default" w:asciiTheme="minorAscii" w:hAnsiTheme="minorAscii"/>
+          <w:sz w:val="36"/>
+          <w:szCs w:val="36"/>
+          <w:lang w:val="en"/>
+        </w:rPr>
+      </w:pPr>
+    </w:p>
+    <w:p>
+      <w:pPr>
+        <w:jc w:val="both"/>
+        <w:rPr>
+          <w:rFonts w:hint="default" w:asciiTheme="minorAscii" w:hAnsiTheme="minorAscii"/>
+          <w:sz w:val="36"/>
+          <w:szCs w:val="36"/>
+          <w:lang w:val="en"/>
+        </w:rPr>
+      </w:pPr>
+    </w:p>
+    <w:p>
+      <w:pPr>
+        <w:jc w:val="both"/>
+        <w:rPr>
+          <w:rFonts w:hint="default" w:asciiTheme="minorAscii" w:hAnsiTheme="minorAscii"/>
+          <w:sz w:val="36"/>
+          <w:szCs w:val="36"/>
+          <w:lang w:val="en"/>
+        </w:rPr>
+      </w:pPr>
+      <w:r>
+        <w:rPr>
+          <w:rFonts w:hint="default" w:asciiTheme="minorAscii" w:hAnsiTheme="minorAscii"/>
+          <w:sz w:val="36"/>
+          <w:szCs w:val="36"/>
+          <w:lang w:val="en"/>
+        </w:rPr>
+        <w:drawing>
+          <wp:inline distT="0" distB="0" distL="114300" distR="114300">
+            <wp:extent cx="3584575" cy="4766945"/>
+            <wp:effectExtent l="0" t="0" r="15875" b="14605"/>
+            <wp:docPr id="10" name="Picture 10" descr="Screenshot from 2020-12-15 19-00-56"/>
+            <wp:cNvGraphicFramePr>
+              <a:graphicFrameLocks xmlns:a="http://schemas.openxmlformats.org/drawingml/2006/main" noChangeAspect="1"/>
+            </wp:cNvGraphicFramePr>
+            <a:graphic xmlns:a="http://schemas.openxmlformats.org/drawingml/2006/main">
+              <a:graphicData uri="http://schemas.openxmlformats.org/drawingml/2006/picture">
+                <pic:pic xmlns:pic="http://schemas.openxmlformats.org/drawingml/2006/picture">
+                  <pic:nvPicPr>
+                    <pic:cNvPr id="10" name="Picture 10" descr="Screenshot from 2020-12-15 19-00-56"/>
+                    <pic:cNvPicPr>
+                      <a:picLocks noChangeAspect="1"/>
+                    </pic:cNvPicPr>
+                  </pic:nvPicPr>
+                  <pic:blipFill>
+                    <a:blip r:embed="rId13"/>
+                    <a:srcRect l="14594" t="15024" r="56544" b="16717"/>
+                    <a:stretch>
+                      <a:fillRect/>
+                    </a:stretch>
+                  </pic:blipFill>
+                  <pic:spPr>
+                    <a:xfrm>
+                      <a:off x="0" y="0"/>
+                      <a:ext cx="3584575" cy="4766945"/>
+                    </a:xfrm>
+                    <a:prstGeom prst="rect">
+                      <a:avLst/>
+                    </a:prstGeom>
+                  </pic:spPr>
+                </pic:pic>
+              </a:graphicData>
+            </a:graphic>
+          </wp:inline>
+        </w:drawing>
+      </w:r>
+    </w:p>
+    <w:p>
+      <w:pPr>
+        <w:jc w:val="both"/>
+        <w:rPr>
+          <w:rFonts w:hint="default" w:asciiTheme="minorAscii" w:hAnsiTheme="minorAscii"/>
+          <w:sz w:val="36"/>
+          <w:szCs w:val="36"/>
+          <w:lang w:val="en"/>
+        </w:rPr>
+      </w:pPr>
+    </w:p>
+    <w:p>
+      <w:pPr>
+        <w:keepNext w:val="0"/>
+        <w:keepLines w:val="0"/>
+        <w:widowControl/>
+        <w:suppressLineNumbers w:val="0"/>
+        <w:jc w:val="left"/>
+        <w:rPr>
+          <w:rFonts w:hint="default" w:asciiTheme="minorAscii" w:hAnsiTheme="minorAscii"/>
+          <w:sz w:val="36"/>
+          <w:szCs w:val="36"/>
+        </w:rPr>
+      </w:pPr>
+      <w:r>
+        <w:rPr>
+          <w:rFonts w:hint="default" w:eastAsia="宋体" w:cs="Arial" w:asciiTheme="minorAscii" w:hAnsiTheme="minorAscii"/>
+          <w:i w:val="0"/>
+          <w:caps w:val="0"/>
+          <w:color w:val="000000"/>
+          <w:spacing w:val="0"/>
+          <w:kern w:val="0"/>
+          <w:sz w:val="36"/>
+          <w:szCs w:val="36"/>
+          <w:shd w:val="clear" w:fill="FFFFFF"/>
+          <w:lang w:val="en-US" w:eastAsia="zh-CN" w:bidi="ar"/>
+        </w:rPr>
+        <w:t>q = (int**) &amp;p;</w:t>
+      </w:r>
+      <w:r>
+        <w:rPr>
+          <w:rFonts w:hint="default" w:eastAsia="宋体" w:cs="Arial" w:asciiTheme="minorAscii" w:hAnsiTheme="minorAscii"/>
+          <w:i w:val="0"/>
+          <w:caps w:val="0"/>
+          <w:color w:val="000000"/>
+          <w:spacing w:val="0"/>
+          <w:kern w:val="0"/>
+          <w:sz w:val="36"/>
+          <w:szCs w:val="36"/>
+          <w:shd w:val="clear" w:fill="FFFFFF"/>
+          <w:lang w:val="en-US" w:eastAsia="zh-CN" w:bidi="ar"/>
+        </w:rPr>
+        <w:br w:type="textWrapping"/>
+      </w:r>
+      <w:r>
+        <w:rPr>
+          <w:rFonts w:hint="default" w:eastAsia="宋体" w:cs="Arial" w:asciiTheme="minorAscii" w:hAnsiTheme="minorAscii"/>
+          <w:i w:val="0"/>
+          <w:caps w:val="0"/>
+          <w:color w:val="000000"/>
+          <w:spacing w:val="0"/>
+          <w:kern w:val="0"/>
+          <w:sz w:val="36"/>
+          <w:szCs w:val="36"/>
+          <w:shd w:val="clear" w:fill="FFFFFF"/>
+          <w:lang w:val="en-US" w:eastAsia="zh-CN" w:bidi="ar"/>
+        </w:rPr>
+        <w:t>in this case q is a memory location (i.e pointer) which stores the memory location of another variable that holds an integer value. OR simply we can say it is a double pointer of integer type. AND p is a void pointer. So, void pointer can not point to any datatype unless and untill it is type-casted to that particular datatype. So, the statement q=(int**)&amp;p is valid.</w:t>
+      </w:r>
+    </w:p>
+    <w:p>
+      <w:pPr>
+        <w:jc w:val="both"/>
+        <w:rPr>
+          <w:rFonts w:hint="default" w:asciiTheme="minorAscii" w:hAnsiTheme="minorAscii"/>
+          <w:sz w:val="36"/>
+          <w:szCs w:val="36"/>
+          <w:lang w:val="en"/>
+        </w:rPr>
+      </w:pPr>
+    </w:p>
+    <w:p>
+      <w:pPr>
+        <w:jc w:val="both"/>
+        <w:rPr>
+          <w:rFonts w:hint="default" w:asciiTheme="minorAscii" w:hAnsiTheme="minorAscii"/>
+          <w:sz w:val="36"/>
+          <w:szCs w:val="36"/>
+          <w:lang w:val="en"/>
+        </w:rPr>
+      </w:pPr>
+    </w:p>
+    <w:p>
+      <w:pPr>
+        <w:jc w:val="both"/>
+        <w:rPr>
+          <w:rFonts w:hint="default" w:asciiTheme="minorAscii" w:hAnsiTheme="minorAscii"/>
+          <w:sz w:val="36"/>
+          <w:szCs w:val="36"/>
+          <w:lang w:val="en"/>
+        </w:rPr>
+      </w:pPr>
+      <w:r>
+        <w:rPr>
+          <w:rFonts w:hint="default" w:asciiTheme="minorAscii" w:hAnsiTheme="minorAscii"/>
+          <w:sz w:val="36"/>
+          <w:szCs w:val="36"/>
+          <w:lang w:val="en"/>
+        </w:rPr>
+        <w:t>and as is used as an extern varable thus it contain default value as 0</w:t>
+      </w:r>
+    </w:p>
+    <w:p>
+      <w:pPr>
+        <w:jc w:val="both"/>
+        <w:rPr>
+          <w:rFonts w:hint="default" w:asciiTheme="minorAscii" w:hAnsiTheme="minorAscii"/>
+          <w:sz w:val="36"/>
+          <w:szCs w:val="36"/>
+          <w:lang w:val="en"/>
+        </w:rPr>
+      </w:pPr>
+    </w:p>
+    <w:p>
+      <w:pPr>
+        <w:pBdr>
+          <w:bottom w:val="double" w:color="auto" w:sz="4" w:space="0"/>
+        </w:pBdr>
+        <w:jc w:val="both"/>
+        <w:rPr>
+          <w:rFonts w:hint="default" w:asciiTheme="minorAscii" w:hAnsiTheme="minorAscii"/>
+          <w:sz w:val="36"/>
+          <w:szCs w:val="36"/>
+          <w:lang w:val="en"/>
+        </w:rPr>
+      </w:pPr>
+    </w:p>
+    <w:p>
+      <w:pPr>
+        <w:jc w:val="both"/>
+        <w:rPr>
+          <w:rFonts w:hint="default" w:asciiTheme="minorAscii" w:hAnsiTheme="minorAscii"/>
+          <w:sz w:val="36"/>
+          <w:szCs w:val="36"/>
+          <w:lang w:val="en"/>
+        </w:rPr>
+      </w:pPr>
+    </w:p>
+    <w:p>
+      <w:pPr>
+        <w:jc w:val="both"/>
+        <w:rPr>
+          <w:rFonts w:hint="default" w:asciiTheme="minorAscii" w:hAnsiTheme="minorAscii"/>
+          <w:sz w:val="36"/>
+          <w:szCs w:val="36"/>
+          <w:lang w:val="en"/>
+        </w:rPr>
+      </w:pPr>
+    </w:p>
+    <w:p>
+      <w:pPr>
+        <w:jc w:val="both"/>
+        <w:rPr>
+          <w:rFonts w:hint="default" w:asciiTheme="minorAscii" w:hAnsiTheme="minorAscii"/>
+          <w:sz w:val="36"/>
+          <w:szCs w:val="36"/>
+          <w:lang w:val="en"/>
+        </w:rPr>
+      </w:pPr>
+      <w:r>
+        <w:rPr>
+          <w:rFonts w:hint="default" w:asciiTheme="minorAscii" w:hAnsiTheme="minorAscii"/>
+          <w:sz w:val="36"/>
+          <w:szCs w:val="36"/>
+          <w:lang w:val="en"/>
+        </w:rPr>
+        <w:drawing>
+          <wp:inline distT="0" distB="0" distL="114300" distR="114300">
+            <wp:extent cx="5203190" cy="6593205"/>
+            <wp:effectExtent l="0" t="0" r="16510" b="17145"/>
+            <wp:docPr id="11" name="Picture 11" descr="Screenshot from 2020-12-15 19-10-26"/>
+            <wp:cNvGraphicFramePr>
+              <a:graphicFrameLocks xmlns:a="http://schemas.openxmlformats.org/drawingml/2006/main" noChangeAspect="1"/>
+            </wp:cNvGraphicFramePr>
+            <a:graphic xmlns:a="http://schemas.openxmlformats.org/drawingml/2006/main">
+              <a:graphicData uri="http://schemas.openxmlformats.org/drawingml/2006/picture">
+                <pic:pic xmlns:pic="http://schemas.openxmlformats.org/drawingml/2006/picture">
+                  <pic:nvPicPr>
+                    <pic:cNvPr id="11" name="Picture 11" descr="Screenshot from 2020-12-15 19-10-26"/>
+                    <pic:cNvPicPr>
+                      <a:picLocks noChangeAspect="1"/>
+                    </pic:cNvPicPr>
+                  </pic:nvPicPr>
+                  <pic:blipFill>
+                    <a:blip r:embed="rId14"/>
+                    <a:srcRect l="13991" t="15024" r="51121" b="6365"/>
+                    <a:stretch>
+                      <a:fillRect/>
+                    </a:stretch>
+                  </pic:blipFill>
+                  <pic:spPr>
+                    <a:xfrm>
+                      <a:off x="0" y="0"/>
+                      <a:ext cx="5203190" cy="6593205"/>
+                    </a:xfrm>
+                    <a:prstGeom prst="rect">
+                      <a:avLst/>
+                    </a:prstGeom>
+                  </pic:spPr>
+                </pic:pic>
+              </a:graphicData>
+            </a:graphic>
+          </wp:inline>
+        </w:drawing>
+      </w:r>
+    </w:p>
+    <w:p>
+      <w:pPr>
+        <w:jc w:val="both"/>
+        <w:rPr>
+          <w:rFonts w:hint="default" w:asciiTheme="minorAscii" w:hAnsiTheme="minorAscii"/>
+          <w:sz w:val="36"/>
+          <w:szCs w:val="36"/>
+          <w:lang w:val="en"/>
+        </w:rPr>
+      </w:pPr>
+    </w:p>
+    <w:p>
+      <w:pPr>
+        <w:keepNext w:val="0"/>
+        <w:keepLines w:val="0"/>
+        <w:widowControl/>
+        <w:suppressLineNumbers w:val="0"/>
+        <w:jc w:val="left"/>
+        <w:rPr>
+          <w:rFonts w:hint="default" w:asciiTheme="minorAscii" w:hAnsiTheme="minorAscii"/>
+          <w:sz w:val="36"/>
+          <w:szCs w:val="36"/>
+        </w:rPr>
+      </w:pPr>
+      <w:r>
+        <w:rPr>
+          <w:rFonts w:hint="default" w:eastAsia="宋体" w:cs="Arial" w:asciiTheme="minorAscii" w:hAnsiTheme="minorAscii"/>
+          <w:i w:val="0"/>
+          <w:caps w:val="0"/>
+          <w:color w:val="000000"/>
+          <w:spacing w:val="0"/>
+          <w:kern w:val="0"/>
+          <w:sz w:val="36"/>
+          <w:szCs w:val="36"/>
+          <w:shd w:val="clear" w:fill="FFFFFF"/>
+          <w:lang w:val="en-US" w:eastAsia="zh-CN" w:bidi="ar"/>
+        </w:rPr>
+        <w:t>Because we can not pass static variables to the functions.</w:t>
+      </w:r>
+    </w:p>
+    <w:p>
+      <w:pPr>
+        <w:jc w:val="both"/>
+        <w:rPr>
+          <w:rFonts w:hint="default" w:asciiTheme="minorAscii" w:hAnsiTheme="minorAscii"/>
+          <w:sz w:val="36"/>
+          <w:szCs w:val="36"/>
+          <w:lang w:val="en"/>
+        </w:rPr>
+      </w:pPr>
+    </w:p>
+    <w:p>
+      <w:pPr>
+        <w:pBdr>
+          <w:bottom w:val="double" w:color="auto" w:sz="4" w:space="0"/>
+        </w:pBdr>
+        <w:jc w:val="both"/>
+        <w:rPr>
+          <w:rFonts w:hint="default" w:asciiTheme="minorAscii" w:hAnsiTheme="minorAscii"/>
+          <w:sz w:val="36"/>
+          <w:szCs w:val="36"/>
+          <w:lang w:val="en"/>
+        </w:rPr>
+      </w:pPr>
+    </w:p>
+    <w:p>
+      <w:pPr>
+        <w:jc w:val="both"/>
+        <w:rPr>
+          <w:rFonts w:hint="default" w:asciiTheme="minorAscii" w:hAnsiTheme="minorAscii"/>
+          <w:sz w:val="36"/>
+          <w:szCs w:val="36"/>
+          <w:lang w:val="en"/>
+        </w:rPr>
+      </w:pPr>
+    </w:p>
+    <w:p>
+      <w:pPr>
+        <w:jc w:val="both"/>
+        <w:rPr>
+          <w:rFonts w:hint="default" w:asciiTheme="minorAscii" w:hAnsiTheme="minorAscii"/>
+          <w:sz w:val="36"/>
+          <w:szCs w:val="36"/>
+          <w:lang w:val="en"/>
+        </w:rPr>
+      </w:pPr>
+    </w:p>
+    <w:p>
+      <w:pPr>
+        <w:jc w:val="both"/>
+        <w:rPr>
+          <w:rFonts w:hint="default" w:asciiTheme="minorAscii" w:hAnsiTheme="minorAscii"/>
+          <w:sz w:val="36"/>
+          <w:szCs w:val="36"/>
+          <w:lang w:val="en"/>
+        </w:rPr>
+      </w:pPr>
+      <w:r>
+        <w:rPr>
+          <w:rFonts w:hint="default" w:asciiTheme="minorAscii" w:hAnsiTheme="minorAscii"/>
+          <w:sz w:val="36"/>
+          <w:szCs w:val="36"/>
+          <w:lang w:val="en"/>
+        </w:rPr>
+        <w:drawing>
+          <wp:inline distT="0" distB="0" distL="114300" distR="114300">
+            <wp:extent cx="5848350" cy="4175760"/>
+            <wp:effectExtent l="0" t="0" r="0" b="15240"/>
+            <wp:docPr id="12" name="Picture 12" descr="Screenshot from 2020-12-15 19-13-55"/>
+            <wp:cNvGraphicFramePr>
+              <a:graphicFrameLocks xmlns:a="http://schemas.openxmlformats.org/drawingml/2006/main" noChangeAspect="1"/>
+            </wp:cNvGraphicFramePr>
+            <a:graphic xmlns:a="http://schemas.openxmlformats.org/drawingml/2006/main">
+              <a:graphicData uri="http://schemas.openxmlformats.org/drawingml/2006/picture">
+                <pic:pic xmlns:pic="http://schemas.openxmlformats.org/drawingml/2006/picture">
+                  <pic:nvPicPr>
+                    <pic:cNvPr id="12" name="Picture 12" descr="Screenshot from 2020-12-15 19-13-55"/>
+                    <pic:cNvPicPr>
+                      <a:picLocks noChangeAspect="1"/>
+                    </pic:cNvPicPr>
+                  </pic:nvPicPr>
+                  <pic:blipFill>
+                    <a:blip r:embed="rId15"/>
+                    <a:srcRect l="12991" t="22846" r="38069" b="15024"/>
+                    <a:stretch>
+                      <a:fillRect/>
+                    </a:stretch>
+                  </pic:blipFill>
+                  <pic:spPr>
+                    <a:xfrm>
+                      <a:off x="0" y="0"/>
+                      <a:ext cx="5848350" cy="4175760"/>
+                    </a:xfrm>
+                    <a:prstGeom prst="rect">
+                      <a:avLst/>
+                    </a:prstGeom>
+                  </pic:spPr>
+                </pic:pic>
+              </a:graphicData>
+            </a:graphic>
+          </wp:inline>
+        </w:drawing>
+      </w:r>
+    </w:p>
+    <w:p>
+      <w:pPr>
+        <w:jc w:val="both"/>
+        <w:rPr>
+          <w:rFonts w:hint="default" w:asciiTheme="minorAscii" w:hAnsiTheme="minorAscii"/>
+          <w:sz w:val="36"/>
+          <w:szCs w:val="36"/>
+          <w:lang w:val="en"/>
+        </w:rPr>
+      </w:pPr>
+      <w:r>
+        <w:rPr>
+          <w:rFonts w:hint="default" w:asciiTheme="minorAscii" w:hAnsiTheme="minorAscii"/>
+          <w:sz w:val="36"/>
+          <w:szCs w:val="36"/>
+          <w:lang w:val="en"/>
+        </w:rPr>
+        <w:t xml:space="preserve">in gcc size of pointer is 8 bytes </w:t>
       </w:r>
       <w:bookmarkStart w:id="0" w:name="_GoBack"/>
       <w:bookmarkEnd w:id="0"/>

</xml_diff>